<commit_message>
updated hw3 word doc
</commit_message>
<xml_diff>
--- a/HW3.docx
+++ b/HW3.docx
@@ -5,22 +5,38 @@
   <w:body>
     <w:p>
       <w:r>
-        <w:t>For this homework assignment,</w:t>
-      </w:r>
-      <w:r>
-        <w:t xml:space="preserve"> you will deploy the quote application to CloudFoundry.  You will</w:t>
-      </w:r>
-      <w:bookmarkStart w:id="0" w:name="_GoBack"/>
-      <w:bookmarkEnd w:id="0"/>
-      <w:r>
-        <w:t xml:space="preserve"> need to sign up for the free CloudFoundry trial.</w:t>
-      </w:r>
-    </w:p>
-    <w:p/>
-    <w:p/>
-    <w:p>
-      <w:r>
-        <w:t>Add a link to your application’s Github repositories.  I will clone the source for evaluation (4 Pts)</w:t>
+        <w:t xml:space="preserve">For this homework assignment, you will deploy the quote application to </w:t>
+      </w:r>
+      <w:proofErr w:type="spellStart"/>
+      <w:r>
+        <w:t>CloudFoundry</w:t>
+      </w:r>
+      <w:proofErr w:type="spellEnd"/>
+      <w:r>
+        <w:t xml:space="preserve">.  You will need to sign up for the free </w:t>
+      </w:r>
+      <w:proofErr w:type="spellStart"/>
+      <w:r>
+        <w:t>CloudFoundry</w:t>
+      </w:r>
+      <w:proofErr w:type="spellEnd"/>
+      <w:r>
+        <w:t xml:space="preserve"> trial.</w:t>
+      </w:r>
+    </w:p>
+    <w:p/>
+    <w:p/>
+    <w:p>
+      <w:r>
+        <w:t xml:space="preserve">Add a link to your application’s </w:t>
+      </w:r>
+      <w:proofErr w:type="spellStart"/>
+      <w:r>
+        <w:t>Github</w:t>
+      </w:r>
+      <w:proofErr w:type="spellEnd"/>
+      <w:r>
+        <w:t xml:space="preserve"> repositories.  I will clone the source for evaluation (4 Pts)</w:t>
       </w:r>
     </w:p>
     <w:p>
@@ -39,7 +55,15 @@
     <w:p/>
     <w:p>
       <w:r>
-        <w:t>Add a link to access your application in CloudFoundry (10 Pts).</w:t>
+        <w:t xml:space="preserve">Add a link to access your application in </w:t>
+      </w:r>
+      <w:proofErr w:type="spellStart"/>
+      <w:r>
+        <w:t>CloudFoundry</w:t>
+      </w:r>
+      <w:proofErr w:type="spellEnd"/>
+      <w:r>
+        <w:t xml:space="preserve"> (10 Pts).</w:t>
       </w:r>
     </w:p>
     <w:p>
@@ -66,22 +90,34 @@
       <w:r>
         <w:t>Factor 1 - Dependencies</w:t>
       </w:r>
-    </w:p>
-    <w:p/>
-    <w:p/>
-    <w:p>
-      <w:r>
-        <w:t>Fa</w:t>
-      </w:r>
-      <w:r>
-        <w:t>ctor 2 - Config</w:t>
-      </w:r>
-    </w:p>
-    <w:p/>
-    <w:p/>
-    <w:p>
-      <w:r>
-        <w:t>Factor 3 - Store config in the environment</w:t>
+      <w:bookmarkStart w:id="0" w:name="_GoBack"/>
+      <w:bookmarkEnd w:id="0"/>
+    </w:p>
+    <w:p/>
+    <w:p/>
+    <w:p>
+      <w:r>
+        <w:t xml:space="preserve">Factor 2 - </w:t>
+      </w:r>
+      <w:proofErr w:type="spellStart"/>
+      <w:r>
+        <w:t>Config</w:t>
+      </w:r>
+      <w:proofErr w:type="spellEnd"/>
+    </w:p>
+    <w:p/>
+    <w:p/>
+    <w:p>
+      <w:r>
+        <w:t xml:space="preserve">Factor 3 - Store </w:t>
+      </w:r>
+      <w:proofErr w:type="spellStart"/>
+      <w:r>
+        <w:t>config</w:t>
+      </w:r>
+      <w:proofErr w:type="spellEnd"/>
+      <w:r>
+        <w:t xml:space="preserve"> in the environment</w:t>
       </w:r>
     </w:p>
     <w:p/>
@@ -90,6 +126,9 @@
       <w:r>
         <w:t>Factor 4 - Backing services</w:t>
       </w:r>
+      <w:r>
+        <w:t>: the app communicates with the database and cloud service.</w:t>
+      </w:r>
     </w:p>
     <w:p/>
     <w:p/>
@@ -97,12 +136,32 @@
       <w:r>
         <w:t>Factor 5 - Build, release, run</w:t>
       </w:r>
-    </w:p>
-    <w:p/>
-    <w:p/>
-    <w:p>
-      <w:r>
-        <w:t>Factor 6 - Processes</w:t>
+      <w:r>
+        <w:t xml:space="preserve">: the app is first built by </w:t>
+      </w:r>
+      <w:proofErr w:type="spellStart"/>
+      <w:r>
+        <w:t>gradle</w:t>
+      </w:r>
+      <w:proofErr w:type="spellEnd"/>
+      <w:r>
+        <w:t>, then the package is deployed on the server and then the application can be started.</w:t>
+      </w:r>
+    </w:p>
+    <w:p/>
+    <w:p/>
+    <w:p>
+      <w:r>
+        <w:t xml:space="preserve">Factor 6 </w:t>
+      </w:r>
+      <w:r>
+        <w:t>–</w:t>
+      </w:r>
+      <w:r>
+        <w:t xml:space="preserve"> Processes</w:t>
+      </w:r>
+      <w:r>
+        <w:t>: the app does not conform with this factor.</w:t>
       </w:r>
     </w:p>
     <w:p/>
@@ -111,19 +170,40 @@
       <w:r>
         <w:t>Factor 7 - Port binding</w:t>
       </w:r>
-    </w:p>
-    <w:p/>
-    <w:p/>
-    <w:p>
-      <w:r>
-        <w:t>Factor 8 - Concurrency</w:t>
-      </w:r>
-    </w:p>
-    <w:p/>
-    <w:p/>
-    <w:p>
-      <w:r>
-        <w:t>Factor 9 - Disposability</w:t>
+      <w:r>
+        <w:t>: the app uses spring container which has embedded tomcat thus does not rely on external web server container.</w:t>
+      </w:r>
+    </w:p>
+    <w:p/>
+    <w:p/>
+    <w:p>
+      <w:r>
+        <w:t xml:space="preserve">Factor 8 </w:t>
+      </w:r>
+      <w:r>
+        <w:t>–</w:t>
+      </w:r>
+      <w:r>
+        <w:t xml:space="preserve"> Concurrency</w:t>
+      </w:r>
+      <w:r>
+        <w:t>:</w:t>
+      </w:r>
+    </w:p>
+    <w:p/>
+    <w:p/>
+    <w:p>
+      <w:r>
+        <w:t xml:space="preserve">Factor 9 </w:t>
+      </w:r>
+      <w:r>
+        <w:t>–</w:t>
+      </w:r>
+      <w:r>
+        <w:t xml:space="preserve"> Disposability</w:t>
+      </w:r>
+      <w:r>
+        <w:t xml:space="preserve">: </w:t>
       </w:r>
     </w:p>
     <w:p/>
@@ -132,12 +212,24 @@
       <w:r>
         <w:t>Factor 10 - Dev/prod parity</w:t>
       </w:r>
-    </w:p>
-    <w:p/>
-    <w:p/>
-    <w:p>
-      <w:r>
-        <w:t>Factor 11 - Logs</w:t>
+      <w:r>
+        <w:t>: no distinct teams involved to cause gaps.</w:t>
+      </w:r>
+    </w:p>
+    <w:p/>
+    <w:p/>
+    <w:p>
+      <w:r>
+        <w:t xml:space="preserve">Factor 11 </w:t>
+      </w:r>
+      <w:r>
+        <w:t>–</w:t>
+      </w:r>
+      <w:r>
+        <w:t xml:space="preserve"> Logs</w:t>
+      </w:r>
+      <w:r>
+        <w:t>: the app consists of info logs.</w:t>
       </w:r>
     </w:p>
     <w:p/>

</xml_diff>